<commit_message>
Initial commit for M3: Model Experimentation and Packaging
</commit_message>
<xml_diff>
--- a/M3.docx
+++ b/M3.docx
@@ -79,8 +79,6 @@
           <w:lang w:eastAsia="en-IN"/>
         </w:rPr>
       </w:pPr>
-      <w:bookmarkStart w:id="0" w:name="_GoBack"/>
-      <w:bookmarkEnd w:id="0"/>
     </w:p>
     <w:p>
       <w:pPr>
@@ -936,28 +934,6 @@
     <w:p>
       <w:pPr>
         <w:spacing w:before="100" w:beforeAutospacing="1" w:after="100" w:afterAutospacing="1" w:line="240" w:lineRule="auto"/>
-        <w:rPr>
-          <w:rFonts w:ascii="Times New Roman" w:eastAsia="Times New Roman" w:hAnsi="Times New Roman" w:cs="Times New Roman"/>
-          <w:sz w:val="24"/>
-          <w:szCs w:val="24"/>
-          <w:lang w:eastAsia="en-IN"/>
-        </w:rPr>
-      </w:pPr>
-    </w:p>
-    <w:p>
-      <w:pPr>
-        <w:spacing w:before="100" w:beforeAutospacing="1" w:after="100" w:afterAutospacing="1" w:line="240" w:lineRule="auto"/>
-        <w:rPr>
-          <w:rFonts w:ascii="Times New Roman" w:eastAsia="Times New Roman" w:hAnsi="Times New Roman" w:cs="Times New Roman"/>
-          <w:sz w:val="24"/>
-          <w:szCs w:val="24"/>
-          <w:lang w:eastAsia="en-IN"/>
-        </w:rPr>
-      </w:pPr>
-    </w:p>
-    <w:p>
-      <w:pPr>
-        <w:spacing w:before="100" w:beforeAutospacing="1" w:after="100" w:afterAutospacing="1" w:line="240" w:lineRule="auto"/>
         <w:outlineLvl w:val="1"/>
         <w:rPr>
           <w:rFonts w:ascii="Times New Roman" w:eastAsia="Times New Roman" w:hAnsi="Times New Roman" w:cs="Times New Roman"/>
@@ -989,6 +965,7 @@
           <w:szCs w:val="36"/>
           <w:lang w:eastAsia="en-IN"/>
         </w:rPr>
+        <w:lastRenderedPageBreak/>
         <w:t>Summary of Work Completed</w:t>
       </w:r>
     </w:p>
@@ -1982,7 +1959,6 @@
           <w:szCs w:val="24"/>
           <w:lang w:eastAsia="en-IN"/>
         </w:rPr>
-        <w:lastRenderedPageBreak/>
         <w:t>Result</w:t>
       </w:r>
       <w:r>
@@ -2017,6 +1993,7 @@
           <w:szCs w:val="27"/>
           <w:lang w:eastAsia="en-IN"/>
         </w:rPr>
+        <w:lastRenderedPageBreak/>
         <w:t xml:space="preserve">3. </w:t>
       </w:r>
       <w:proofErr w:type="spellStart"/>
@@ -2155,6 +2132,291 @@
       </w:r>
     </w:p>
     <w:p/>
+    <w:p/>
+    <w:p>
+      <w:pPr>
+        <w:pStyle w:val="Heading2"/>
+      </w:pPr>
+      <w:r>
+        <w:rPr>
+          <w:rStyle w:val="Strong"/>
+          <w:b/>
+          <w:bCs/>
+        </w:rPr>
+        <w:t>Key Deliverables</w:t>
+      </w:r>
+    </w:p>
+    <w:p>
+      <w:pPr>
+        <w:pStyle w:val="NormalWeb"/>
+        <w:numPr>
+          <w:ilvl w:val="0"/>
+          <w:numId w:val="10"/>
+        </w:numPr>
+      </w:pPr>
+      <w:r>
+        <w:rPr>
+          <w:rStyle w:val="Strong"/>
+        </w:rPr>
+        <w:t xml:space="preserve">Best </w:t>
+      </w:r>
+      <w:proofErr w:type="spellStart"/>
+      <w:r>
+        <w:rPr>
+          <w:rStyle w:val="Strong"/>
+        </w:rPr>
+        <w:t>Hyperparameters</w:t>
+      </w:r>
+      <w:proofErr w:type="spellEnd"/>
+      <w:proofErr w:type="gramStart"/>
+      <w:r>
+        <w:t>:</w:t>
+      </w:r>
+      <w:r>
+        <w:t>-</w:t>
+      </w:r>
+      <w:proofErr w:type="gramEnd"/>
+      <w:r>
+        <w:t xml:space="preserve"> Report in 1</w:t>
+      </w:r>
+      <w:r>
+        <w:rPr>
+          <w:vertAlign w:val="superscript"/>
+        </w:rPr>
+        <w:t>st</w:t>
+      </w:r>
+      <w:r>
+        <w:t xml:space="preserve"> page.</w:t>
+      </w:r>
+    </w:p>
+    <w:p>
+      <w:pPr>
+        <w:pStyle w:val="NormalWeb"/>
+        <w:numPr>
+          <w:ilvl w:val="1"/>
+          <w:numId w:val="10"/>
+        </w:numPr>
+      </w:pPr>
+      <w:proofErr w:type="spellStart"/>
+      <w:r>
+        <w:rPr>
+          <w:rStyle w:val="HTMLCode"/>
+        </w:rPr>
+        <w:t>n_estimators</w:t>
+      </w:r>
+      <w:proofErr w:type="spellEnd"/>
+      <w:r>
+        <w:t xml:space="preserve">: 31, </w:t>
+      </w:r>
+      <w:proofErr w:type="spellStart"/>
+      <w:r>
+        <w:rPr>
+          <w:rStyle w:val="HTMLCode"/>
+        </w:rPr>
+        <w:t>max_depth</w:t>
+      </w:r>
+      <w:proofErr w:type="spellEnd"/>
+      <w:r>
+        <w:t xml:space="preserve">: 17, </w:t>
+      </w:r>
+      <w:proofErr w:type="spellStart"/>
+      <w:r>
+        <w:rPr>
+          <w:rStyle w:val="HTMLCode"/>
+        </w:rPr>
+        <w:t>min_samples_split</w:t>
+      </w:r>
+      <w:proofErr w:type="spellEnd"/>
+      <w:r>
+        <w:t>: 10</w:t>
+      </w:r>
+    </w:p>
+    <w:p>
+      <w:pPr>
+        <w:pStyle w:val="NormalWeb"/>
+        <w:numPr>
+          <w:ilvl w:val="1"/>
+          <w:numId w:val="10"/>
+        </w:numPr>
+      </w:pPr>
+      <w:r>
+        <w:t>Best cross-validation accuracy: 99.29%</w:t>
+      </w:r>
+    </w:p>
+    <w:p>
+      <w:pPr>
+        <w:pStyle w:val="NormalWeb"/>
+        <w:ind w:left="1440"/>
+      </w:pPr>
+    </w:p>
+    <w:p>
+      <w:pPr>
+        <w:pStyle w:val="NormalWeb"/>
+        <w:numPr>
+          <w:ilvl w:val="0"/>
+          <w:numId w:val="10"/>
+        </w:numPr>
+      </w:pPr>
+      <w:proofErr w:type="spellStart"/>
+      <w:r>
+        <w:rPr>
+          <w:rStyle w:val="Strong"/>
+        </w:rPr>
+        <w:t>Artifacts</w:t>
+      </w:r>
+      <w:proofErr w:type="spellEnd"/>
+      <w:proofErr w:type="gramStart"/>
+      <w:r>
+        <w:t>:</w:t>
+      </w:r>
+      <w:r>
+        <w:t>-</w:t>
+      </w:r>
+      <w:proofErr w:type="gramEnd"/>
+      <w:r>
+        <w:t xml:space="preserve"> Attached in Folder.</w:t>
+      </w:r>
+    </w:p>
+    <w:p>
+      <w:pPr>
+        <w:pStyle w:val="NormalWeb"/>
+        <w:numPr>
+          <w:ilvl w:val="1"/>
+          <w:numId w:val="10"/>
+        </w:numPr>
+      </w:pPr>
+      <w:r>
+        <w:t xml:space="preserve">Trained model: </w:t>
+      </w:r>
+      <w:proofErr w:type="spellStart"/>
+      <w:r>
+        <w:rPr>
+          <w:rStyle w:val="HTMLCode"/>
+        </w:rPr>
+        <w:t>best_model.pkl</w:t>
+      </w:r>
+      <w:proofErr w:type="spellEnd"/>
+    </w:p>
+    <w:p>
+      <w:pPr>
+        <w:pStyle w:val="NormalWeb"/>
+        <w:numPr>
+          <w:ilvl w:val="1"/>
+          <w:numId w:val="10"/>
+        </w:numPr>
+      </w:pPr>
+      <w:r>
+        <w:t xml:space="preserve">Flask application: </w:t>
+      </w:r>
+      <w:r>
+        <w:rPr>
+          <w:rStyle w:val="HTMLCode"/>
+        </w:rPr>
+        <w:t>app.py</w:t>
+      </w:r>
+    </w:p>
+    <w:p>
+      <w:pPr>
+        <w:pStyle w:val="NormalWeb"/>
+        <w:numPr>
+          <w:ilvl w:val="1"/>
+          <w:numId w:val="10"/>
+        </w:numPr>
+      </w:pPr>
+      <w:proofErr w:type="spellStart"/>
+      <w:r>
+        <w:t>Dockerfile</w:t>
+      </w:r>
+      <w:proofErr w:type="spellEnd"/>
+    </w:p>
+    <w:p>
+      <w:pPr>
+        <w:pStyle w:val="NormalWeb"/>
+        <w:ind w:left="1440"/>
+      </w:pPr>
+    </w:p>
+    <w:p>
+      <w:pPr>
+        <w:pStyle w:val="NormalWeb"/>
+        <w:numPr>
+          <w:ilvl w:val="0"/>
+          <w:numId w:val="10"/>
+        </w:numPr>
+      </w:pPr>
+      <w:r>
+        <w:rPr>
+          <w:rStyle w:val="Strong"/>
+        </w:rPr>
+        <w:t>Screenshots</w:t>
+      </w:r>
+      <w:proofErr w:type="gramStart"/>
+      <w:r>
+        <w:t>:</w:t>
+      </w:r>
+      <w:r>
+        <w:t>--</w:t>
+      </w:r>
+      <w:proofErr w:type="gramEnd"/>
+      <w:r>
+        <w:t xml:space="preserve"> Attached in Folder.</w:t>
+      </w:r>
+    </w:p>
+    <w:p>
+      <w:pPr>
+        <w:pStyle w:val="NormalWeb"/>
+        <w:numPr>
+          <w:ilvl w:val="1"/>
+          <w:numId w:val="10"/>
+        </w:numPr>
+      </w:pPr>
+      <w:proofErr w:type="spellStart"/>
+      <w:r>
+        <w:t>Docker</w:t>
+      </w:r>
+      <w:proofErr w:type="spellEnd"/>
+      <w:r>
+        <w:t xml:space="preserve"> container running</w:t>
+      </w:r>
+    </w:p>
+    <w:p>
+      <w:pPr>
+        <w:pStyle w:val="NormalWeb"/>
+        <w:numPr>
+          <w:ilvl w:val="1"/>
+          <w:numId w:val="10"/>
+        </w:numPr>
+      </w:pPr>
+      <w:r>
+        <w:t>API request and response for predictions</w:t>
+      </w:r>
+      <w:r>
+        <w:t>.</w:t>
+      </w:r>
+      <w:r>
+        <w:br/>
+      </w:r>
+      <w:r>
+        <w:br/>
+      </w:r>
+    </w:p>
+    <w:p>
+      <w:r>
+        <w:t xml:space="preserve">Also all of these are available in </w:t>
+      </w:r>
+      <w:proofErr w:type="spellStart"/>
+      <w:r>
+        <w:t>github</w:t>
+      </w:r>
+      <w:proofErr w:type="spellEnd"/>
+      <w:r>
+        <w:t xml:space="preserve"> link- </w:t>
+      </w:r>
+      <w:r>
+        <w:t>https://github.com/IYNESHDURAI/M3_Tuning_and_Packaging</w:t>
+      </w:r>
+      <w:bookmarkStart w:id="0" w:name="_GoBack"/>
+      <w:bookmarkEnd w:id="0"/>
+    </w:p>
     <w:sectPr>
       <w:pgSz w:w="11906" w:h="16838"/>
       <w:pgMar w:top="1440" w:right="1440" w:bottom="1440" w:left="1440" w:header="708" w:footer="708" w:gutter="0"/>
@@ -3147,6 +3409,123 @@
     </w:lvl>
   </w:abstractNum>
   <w:abstractNum w:abstractNumId="7">
+    <w:nsid w:val="63947615"/>
+    <w:multiLevelType w:val="multilevel"/>
+    <w:tmpl w:val="C86EA41E"/>
+    <w:lvl w:ilvl="0">
+      <w:start w:val="1"/>
+      <w:numFmt w:val="decimal"/>
+      <w:lvlText w:val="%1."/>
+      <w:lvlJc w:val="left"/>
+      <w:pPr>
+        <w:tabs>
+          <w:tab w:val="num" w:pos="720"/>
+        </w:tabs>
+        <w:ind w:left="720" w:hanging="360"/>
+      </w:pPr>
+    </w:lvl>
+    <w:lvl w:ilvl="1">
+      <w:start w:val="1"/>
+      <w:numFmt w:val="bullet"/>
+      <w:lvlText w:val="o"/>
+      <w:lvlJc w:val="left"/>
+      <w:pPr>
+        <w:tabs>
+          <w:tab w:val="num" w:pos="1440"/>
+        </w:tabs>
+        <w:ind w:left="1440" w:hanging="360"/>
+      </w:pPr>
+      <w:rPr>
+        <w:rFonts w:ascii="Courier New" w:hAnsi="Courier New" w:hint="default"/>
+        <w:sz w:val="20"/>
+      </w:rPr>
+    </w:lvl>
+    <w:lvl w:ilvl="2" w:tentative="1">
+      <w:start w:val="1"/>
+      <w:numFmt w:val="decimal"/>
+      <w:lvlText w:val="%3."/>
+      <w:lvlJc w:val="left"/>
+      <w:pPr>
+        <w:tabs>
+          <w:tab w:val="num" w:pos="2160"/>
+        </w:tabs>
+        <w:ind w:left="2160" w:hanging="360"/>
+      </w:pPr>
+    </w:lvl>
+    <w:lvl w:ilvl="3" w:tentative="1">
+      <w:start w:val="1"/>
+      <w:numFmt w:val="decimal"/>
+      <w:lvlText w:val="%4."/>
+      <w:lvlJc w:val="left"/>
+      <w:pPr>
+        <w:tabs>
+          <w:tab w:val="num" w:pos="2880"/>
+        </w:tabs>
+        <w:ind w:left="2880" w:hanging="360"/>
+      </w:pPr>
+    </w:lvl>
+    <w:lvl w:ilvl="4" w:tentative="1">
+      <w:start w:val="1"/>
+      <w:numFmt w:val="decimal"/>
+      <w:lvlText w:val="%5."/>
+      <w:lvlJc w:val="left"/>
+      <w:pPr>
+        <w:tabs>
+          <w:tab w:val="num" w:pos="3600"/>
+        </w:tabs>
+        <w:ind w:left="3600" w:hanging="360"/>
+      </w:pPr>
+    </w:lvl>
+    <w:lvl w:ilvl="5" w:tentative="1">
+      <w:start w:val="1"/>
+      <w:numFmt w:val="decimal"/>
+      <w:lvlText w:val="%6."/>
+      <w:lvlJc w:val="left"/>
+      <w:pPr>
+        <w:tabs>
+          <w:tab w:val="num" w:pos="4320"/>
+        </w:tabs>
+        <w:ind w:left="4320" w:hanging="360"/>
+      </w:pPr>
+    </w:lvl>
+    <w:lvl w:ilvl="6" w:tentative="1">
+      <w:start w:val="1"/>
+      <w:numFmt w:val="decimal"/>
+      <w:lvlText w:val="%7."/>
+      <w:lvlJc w:val="left"/>
+      <w:pPr>
+        <w:tabs>
+          <w:tab w:val="num" w:pos="5040"/>
+        </w:tabs>
+        <w:ind w:left="5040" w:hanging="360"/>
+      </w:pPr>
+    </w:lvl>
+    <w:lvl w:ilvl="7" w:tentative="1">
+      <w:start w:val="1"/>
+      <w:numFmt w:val="decimal"/>
+      <w:lvlText w:val="%8."/>
+      <w:lvlJc w:val="left"/>
+      <w:pPr>
+        <w:tabs>
+          <w:tab w:val="num" w:pos="5760"/>
+        </w:tabs>
+        <w:ind w:left="5760" w:hanging="360"/>
+      </w:pPr>
+    </w:lvl>
+    <w:lvl w:ilvl="8" w:tentative="1">
+      <w:start w:val="1"/>
+      <w:numFmt w:val="decimal"/>
+      <w:lvlText w:val="%9."/>
+      <w:lvlJc w:val="left"/>
+      <w:pPr>
+        <w:tabs>
+          <w:tab w:val="num" w:pos="6480"/>
+        </w:tabs>
+        <w:ind w:left="6480" w:hanging="360"/>
+      </w:pPr>
+    </w:lvl>
+  </w:abstractNum>
+  <w:abstractNum w:abstractNumId="8">
     <w:nsid w:val="78AC1DD7"/>
     <w:multiLevelType w:val="multilevel"/>
     <w:tmpl w:val="0590B63A"/>
@@ -3295,7 +3674,7 @@
       </w:rPr>
     </w:lvl>
   </w:abstractNum>
-  <w:abstractNum w:abstractNumId="8">
+  <w:abstractNum w:abstractNumId="9">
     <w:nsid w:val="79882C58"/>
     <w:multiLevelType w:val="multilevel"/>
     <w:tmpl w:val="EC449E9E"/>
@@ -3416,7 +3795,7 @@
     <w:abstractNumId w:val="4"/>
   </w:num>
   <w:num w:numId="2">
-    <w:abstractNumId w:val="7"/>
+    <w:abstractNumId w:val="8"/>
   </w:num>
   <w:num w:numId="3">
     <w:abstractNumId w:val="5"/>
@@ -3437,7 +3816,10 @@
     <w:abstractNumId w:val="0"/>
   </w:num>
   <w:num w:numId="9">
-    <w:abstractNumId w:val="8"/>
+    <w:abstractNumId w:val="9"/>
+  </w:num>
+  <w:num w:numId="10">
+    <w:abstractNumId w:val="7"/>
   </w:num>
 </w:numbering>
 </file>

</xml_diff>